<commit_message>
v1.3.1.1 Added user defined variables.
</commit_message>
<xml_diff>
--- a/doc/NetCalculator.docx
+++ b/doc/NetCalculator.docx
@@ -3790,25 +3790,7 @@
           <w:sz w:val="22"/>
           <w:szCs w:val="22"/>
         </w:rPr>
-        <w:t>Префиксная операция – логическое отрицание</w:t>
-      </w:r>
-      <w:proofErr w:type="gramStart"/>
-      <w:r>
-        <w:rPr>
-          <w:rFonts w:ascii="Microsoft Sans Serif" w:hAnsi="Microsoft Sans Serif" w:cs="Microsoft Sans Serif"/>
-          <w:sz w:val="22"/>
-          <w:szCs w:val="22"/>
-        </w:rPr>
-        <w:t>.</w:t>
-      </w:r>
-      <w:proofErr w:type="gramEnd"/>
-      <w:r>
-        <w:rPr>
-          <w:rFonts w:ascii="Microsoft Sans Serif" w:hAnsi="Microsoft Sans Serif" w:cs="Microsoft Sans Serif"/>
-          <w:sz w:val="22"/>
-          <w:szCs w:val="22"/>
-        </w:rPr>
-        <w:t xml:space="preserve"> Возвращает 1, если операнд нулевой, и 0, если операнд не нулевой.</w:t>
+        <w:t>Префиксная операция – логическое отрицание. Возвращает 1, если операнд нулевой, и 0, если операнд не нулевой.</w:t>
       </w:r>
     </w:p>
     <w:p>
@@ -3883,7 +3865,57 @@
           <w:sz w:val="22"/>
           <w:szCs w:val="22"/>
         </w:rPr>
-        <w:t>факториал операнда, то есть произведение всех натуральных чисел от 1 до значения операнда, либо 1 если операнд – нулевой.</w:t>
+        <w:t>факториал операнда, то есть произведение всех натуральных чисел от 1 до значения операнда</w:t>
+      </w:r>
+      <w:r>
+        <w:rPr>
+          <w:rFonts w:ascii="Microsoft Sans Serif" w:hAnsi="Microsoft Sans Serif" w:cs="Microsoft Sans Serif"/>
+          <w:sz w:val="22"/>
+          <w:szCs w:val="22"/>
+        </w:rPr>
+        <w:t xml:space="preserve"> включительно</w:t>
+      </w:r>
+      <w:r>
+        <w:rPr>
+          <w:rFonts w:ascii="Microsoft Sans Serif" w:hAnsi="Microsoft Sans Serif" w:cs="Microsoft Sans Serif"/>
+          <w:sz w:val="22"/>
+          <w:szCs w:val="22"/>
+        </w:rPr>
+        <w:t>, либо 1 е</w:t>
+      </w:r>
+      <w:r>
+        <w:rPr>
+          <w:rFonts w:ascii="Microsoft Sans Serif" w:hAnsi="Microsoft Sans Serif" w:cs="Microsoft Sans Serif"/>
+          <w:sz w:val="22"/>
+          <w:szCs w:val="22"/>
+        </w:rPr>
+        <w:t>с</w:t>
+      </w:r>
+      <w:r>
+        <w:rPr>
+          <w:rFonts w:ascii="Microsoft Sans Serif" w:hAnsi="Microsoft Sans Serif" w:cs="Microsoft Sans Serif"/>
+          <w:sz w:val="22"/>
+          <w:szCs w:val="22"/>
+        </w:rPr>
+        <w:t>ли операнд – нулевой</w:t>
+      </w:r>
+      <w:proofErr w:type="gramStart"/>
+      <w:r>
+        <w:rPr>
+          <w:rFonts w:ascii="Microsoft Sans Serif" w:hAnsi="Microsoft Sans Serif" w:cs="Microsoft Sans Serif"/>
+          <w:sz w:val="22"/>
+          <w:szCs w:val="22"/>
+        </w:rPr>
+        <w:t>.</w:t>
+      </w:r>
+      <w:proofErr w:type="gramEnd"/>
+      <w:r>
+        <w:rPr>
+          <w:rFonts w:ascii="Microsoft Sans Serif" w:hAnsi="Microsoft Sans Serif" w:cs="Microsoft Sans Serif"/>
+          <w:sz w:val="22"/>
+          <w:szCs w:val="22"/>
+        </w:rPr>
+        <w:t xml:space="preserve"> Для вещественных положительных чисел с дробной частью, факториал рассчитывается по формуле Стирлинга.</w:t>
       </w:r>
     </w:p>
     <w:p>
@@ -4880,6 +4912,7 @@
                 <w:szCs w:val="22"/>
                 <w:lang w:val="en-US"/>
               </w:rPr>
+              <w:lastRenderedPageBreak/>
               <w:t>2*pi*2.25, pi*2.25^2</w:t>
             </w:r>
           </w:p>
@@ -4940,7 +4973,6 @@
                 <w:szCs w:val="22"/>
                 <w:lang w:val="en-US"/>
               </w:rPr>
-              <w:lastRenderedPageBreak/>
               <w:t>(2*pi*2.25, pi*2.25^2)</w:t>
             </w:r>
           </w:p>
@@ -4969,6 +5001,66 @@
                 <w:lang w:val="en-US"/>
               </w:rPr>
               <w:t>14,1371669411541</w:t>
+            </w:r>
+          </w:p>
+        </w:tc>
+      </w:tr>
+      <w:tr>
+        <w:trPr>
+          <w:trHeight w:val="340"/>
+          <w:jc w:val="center"/>
+        </w:trPr>
+        <w:tc>
+          <w:tcPr>
+            <w:tcW w:w="4621" w:type="dxa"/>
+            <w:vAlign w:val="center"/>
+          </w:tcPr>
+          <w:p>
+            <w:pPr>
+              <w:rPr>
+                <w:rFonts w:ascii="Microsoft Sans Serif" w:hAnsi="Microsoft Sans Serif" w:cs="Microsoft Sans Serif"/>
+                <w:noProof/>
+                <w:sz w:val="22"/>
+                <w:szCs w:val="22"/>
+                <w:lang w:val="en-US"/>
+              </w:rPr>
+            </w:pPr>
+            <w:r>
+              <w:rPr>
+                <w:rFonts w:ascii="Microsoft Sans Serif" w:hAnsi="Microsoft Sans Serif" w:cs="Microsoft Sans Serif"/>
+                <w:noProof/>
+                <w:sz w:val="22"/>
+                <w:szCs w:val="22"/>
+                <w:lang w:val="en-US"/>
+              </w:rPr>
+              <w:t>sqrt(2*pi*10)*(10/e)^10 / 10!</w:t>
+            </w:r>
+          </w:p>
+        </w:tc>
+        <w:tc>
+          <w:tcPr>
+            <w:tcW w:w="4621" w:type="dxa"/>
+            <w:vAlign w:val="center"/>
+          </w:tcPr>
+          <w:p>
+            <w:pPr>
+              <w:rPr>
+                <w:rFonts w:ascii="Microsoft Sans Serif" w:hAnsi="Microsoft Sans Serif" w:cs="Microsoft Sans Serif"/>
+                <w:noProof/>
+                <w:sz w:val="22"/>
+                <w:szCs w:val="22"/>
+                <w:lang w:val="en-US"/>
+              </w:rPr>
+            </w:pPr>
+            <w:r>
+              <w:rPr>
+                <w:rFonts w:ascii="Microsoft Sans Serif" w:hAnsi="Microsoft Sans Serif" w:cs="Microsoft Sans Serif"/>
+                <w:noProof/>
+                <w:sz w:val="22"/>
+                <w:szCs w:val="22"/>
+                <w:lang w:val="en-US"/>
+              </w:rPr>
+              <w:t>0,991704039556062</w:t>
             </w:r>
           </w:p>
         </w:tc>
@@ -6496,7 +6588,7 @@
 </file>
 
 <file path=customXml/itemProps1.xml><?xml version="1.0" encoding="utf-8"?>
-<ds:datastoreItem xmlns:ds="http://schemas.openxmlformats.org/officeDocument/2006/customXml" ds:itemID="{627C3C7C-ECF6-4DBA-AC50-FA30C7CB54C1}">
+<ds:datastoreItem xmlns:ds="http://schemas.openxmlformats.org/officeDocument/2006/customXml" ds:itemID="{3032FDF3-FD51-47A7-A141-A0DC84266A5F}">
   <ds:schemaRefs>
     <ds:schemaRef ds:uri="http://schemas.openxmlformats.org/officeDocument/2006/bibliography"/>
   </ds:schemaRefs>

</xml_diff>

<commit_message>
v1.3.2.1 Added user defined functions.
</commit_message>
<xml_diff>
--- a/doc/NetCalculator.docx
+++ b/doc/NetCalculator.docx
@@ -15,7 +15,6 @@
           <w:lang w:val="en-US"/>
         </w:rPr>
       </w:pPr>
-      <w:proofErr w:type="spellStart"/>
       <w:r>
         <w:rPr>
           <w:rFonts w:ascii="Microsoft Sans Serif" w:hAnsi="Microsoft Sans Serif" w:cs="Microsoft Sans Serif"/>
@@ -27,7 +26,6 @@
         </w:rPr>
         <w:t>NetCalculator</w:t>
       </w:r>
-      <w:proofErr w:type="spellEnd"/>
       <w:r>
         <w:rPr>
           <w:rFonts w:ascii="Microsoft Sans Serif" w:hAnsi="Microsoft Sans Serif" w:cs="Microsoft Sans Serif"/>
@@ -37,7 +35,18 @@
           <w:szCs w:val="96"/>
           <w:lang w:val="en-US"/>
         </w:rPr>
-        <w:t xml:space="preserve"> v1.2</w:t>
+        <w:t xml:space="preserve"> v1.</w:t>
+      </w:r>
+      <w:r>
+        <w:rPr>
+          <w:rFonts w:ascii="Microsoft Sans Serif" w:hAnsi="Microsoft Sans Serif" w:cs="Microsoft Sans Serif"/>
+          <w:b/>
+          <w:color w:val="FF0000"/>
+          <w:sz w:val="96"/>
+          <w:szCs w:val="96"/>
+          <w:lang w:val="en-US"/>
+        </w:rPr>
+        <w:t>3</w:t>
       </w:r>
     </w:p>
     <w:p>
@@ -61,7 +70,6 @@
         </w:rPr>
         <w:t xml:space="preserve">© </w:t>
       </w:r>
-      <w:proofErr w:type="spellStart"/>
       <w:r>
         <w:rPr>
           <w:rFonts w:ascii="Microsoft Sans Serif" w:hAnsi="Microsoft Sans Serif" w:cs="Microsoft Sans Serif"/>
@@ -72,7 +80,6 @@
         </w:rPr>
         <w:t>Podobashev</w:t>
       </w:r>
-      <w:proofErr w:type="spellEnd"/>
       <w:r>
         <w:rPr>
           <w:rFonts w:ascii="Microsoft Sans Serif" w:hAnsi="Microsoft Sans Serif" w:cs="Microsoft Sans Serif"/>
@@ -177,23 +184,13 @@
         </w:rPr>
         <w:t xml:space="preserve">Программа-калькулятор, </w:t>
       </w:r>
-      <w:proofErr w:type="gramStart"/>
-      <w:r>
-        <w:rPr>
-          <w:rFonts w:ascii="Microsoft Sans Serif" w:hAnsi="Microsoft Sans Serif" w:cs="Microsoft Sans Serif"/>
-          <w:sz w:val="22"/>
-          <w:szCs w:val="22"/>
-        </w:rPr>
-        <w:t>написан</w:t>
-      </w:r>
-      <w:proofErr w:type="gramEnd"/>
-      <w:r>
-        <w:rPr>
-          <w:rFonts w:ascii="Microsoft Sans Serif" w:hAnsi="Microsoft Sans Serif" w:cs="Microsoft Sans Serif"/>
-          <w:sz w:val="22"/>
-          <w:szCs w:val="22"/>
-        </w:rPr>
-        <w:t xml:space="preserve"> на </w:t>
+      <w:r>
+        <w:rPr>
+          <w:rFonts w:ascii="Microsoft Sans Serif" w:hAnsi="Microsoft Sans Serif" w:cs="Microsoft Sans Serif"/>
+          <w:sz w:val="22"/>
+          <w:szCs w:val="22"/>
+        </w:rPr>
+        <w:t xml:space="preserve">написан на </w:t>
       </w:r>
       <w:r>
         <w:rPr>
@@ -284,43 +281,7 @@
           <w:sz w:val="22"/>
           <w:szCs w:val="22"/>
         </w:rPr>
-        <w:t xml:space="preserve"> Анализ выражений базируется на </w:t>
-      </w:r>
-      <w:proofErr w:type="gramStart"/>
-      <w:r>
-        <w:rPr>
-          <w:rFonts w:ascii="Microsoft Sans Serif" w:hAnsi="Microsoft Sans Serif" w:cs="Microsoft Sans Serif"/>
-          <w:sz w:val="22"/>
-          <w:szCs w:val="22"/>
-        </w:rPr>
-        <w:t>рекурсивном</w:t>
-      </w:r>
-      <w:proofErr w:type="gramEnd"/>
-      <w:r>
-        <w:rPr>
-          <w:rFonts w:ascii="Microsoft Sans Serif" w:hAnsi="Microsoft Sans Serif" w:cs="Microsoft Sans Serif"/>
-          <w:sz w:val="22"/>
-          <w:szCs w:val="22"/>
-        </w:rPr>
-        <w:t xml:space="preserve"> нисходящем </w:t>
-      </w:r>
-      <w:proofErr w:type="spellStart"/>
-      <w:r>
-        <w:rPr>
-          <w:rFonts w:ascii="Microsoft Sans Serif" w:hAnsi="Microsoft Sans Serif" w:cs="Microsoft Sans Serif"/>
-          <w:sz w:val="22"/>
-          <w:szCs w:val="22"/>
-        </w:rPr>
-        <w:t>парсере</w:t>
-      </w:r>
-      <w:proofErr w:type="spellEnd"/>
-      <w:r>
-        <w:rPr>
-          <w:rFonts w:ascii="Microsoft Sans Serif" w:hAnsi="Microsoft Sans Serif" w:cs="Microsoft Sans Serif"/>
-          <w:sz w:val="22"/>
-          <w:szCs w:val="22"/>
-        </w:rPr>
-        <w:t>.</w:t>
+        <w:t xml:space="preserve"> Анализ выражений базируется на рекурсивном нисходящем парсере.</w:t>
       </w:r>
     </w:p>
     <w:p>
@@ -507,7 +468,7 @@
           <w:sz w:val="22"/>
           <w:szCs w:val="22"/>
         </w:rPr>
-        <w:t>Проверка синтаксиса выражений по мере их ввода.</w:t>
+        <w:t>Возможность дополнения пользовательскими переменными и функциями.</w:t>
       </w:r>
     </w:p>
     <w:p>
@@ -527,23 +488,13 @@
           <w:szCs w:val="22"/>
         </w:rPr>
       </w:pPr>
-      <w:proofErr w:type="spellStart"/>
-      <w:r>
-        <w:rPr>
-          <w:rFonts w:ascii="Microsoft Sans Serif" w:hAnsi="Microsoft Sans Serif" w:cs="Microsoft Sans Serif"/>
-          <w:sz w:val="22"/>
-          <w:szCs w:val="22"/>
-        </w:rPr>
-        <w:t>Автодополение</w:t>
-      </w:r>
-      <w:proofErr w:type="spellEnd"/>
-      <w:r>
-        <w:rPr>
-          <w:rFonts w:ascii="Microsoft Sans Serif" w:hAnsi="Microsoft Sans Serif" w:cs="Microsoft Sans Serif"/>
-          <w:sz w:val="22"/>
-          <w:szCs w:val="22"/>
-        </w:rPr>
-        <w:t xml:space="preserve"> вводимых встроенных функций, с информацией по ним.</w:t>
+      <w:r>
+        <w:rPr>
+          <w:rFonts w:ascii="Microsoft Sans Serif" w:hAnsi="Microsoft Sans Serif" w:cs="Microsoft Sans Serif"/>
+          <w:sz w:val="22"/>
+          <w:szCs w:val="22"/>
+        </w:rPr>
+        <w:t>Проверка синтаксиса выражений по мере их ввода.</w:t>
       </w:r>
     </w:p>
     <w:p>
@@ -569,6 +520,32 @@
           <w:sz w:val="22"/>
           <w:szCs w:val="22"/>
         </w:rPr>
+        <w:t>Автодополение вводимых встроенных функций, с информацией по ним.</w:t>
+      </w:r>
+    </w:p>
+    <w:p>
+      <w:pPr>
+        <w:pStyle w:val="a4"/>
+        <w:numPr>
+          <w:ilvl w:val="0"/>
+          <w:numId w:val="3"/>
+        </w:numPr>
+        <w:tabs>
+          <w:tab w:val="clear" w:pos="720"/>
+        </w:tabs>
+        <w:ind w:left="360"/>
+        <w:rPr>
+          <w:rFonts w:ascii="Microsoft Sans Serif" w:hAnsi="Microsoft Sans Serif" w:cs="Microsoft Sans Serif"/>
+          <w:sz w:val="22"/>
+          <w:szCs w:val="22"/>
+        </w:rPr>
+      </w:pPr>
+      <w:r>
+        <w:rPr>
+          <w:rFonts w:ascii="Microsoft Sans Serif" w:hAnsi="Microsoft Sans Serif" w:cs="Microsoft Sans Serif"/>
+          <w:sz w:val="22"/>
+          <w:szCs w:val="22"/>
+        </w:rPr>
         <w:t>Удобный компактный интерфейс. Программа может иметь различную прозра</w:t>
       </w:r>
       <w:r>
@@ -1123,7 +1100,7 @@
           <w:sz w:val="22"/>
           <w:szCs w:val="22"/>
         </w:rPr>
-        <w:t xml:space="preserve">клицательным знаком, если выражение содержит ошибки и не может быть корректно вычислено. При наведении мыши на значок отобразится подсказка о сути ошибки. </w:t>
+        <w:t xml:space="preserve">клицательным знаком, если выражение содержит ошибки и не может быть корректно </w:t>
       </w:r>
       <w:r>
         <w:rPr>
@@ -1132,7 +1109,7 @@
           <w:szCs w:val="22"/>
         </w:rPr>
         <w:lastRenderedPageBreak/>
-        <w:t>При попытке вычисления, место с ошибкой будет выделено. Чтобы отключить «гор</w:t>
+        <w:t>вычислено. При наведении мыши на значок отобразится подсказка о сути ошибки. При попытке вычисления, место с ошибкой будет выделено. Чтобы отключить «гор</w:t>
       </w:r>
       <w:r>
         <w:rPr>
@@ -2343,7 +2320,6 @@
         </w:rPr>
         <w:t>» синоним «</w:t>
       </w:r>
-      <w:proofErr w:type="spellStart"/>
       <w:r>
         <w:rPr>
           <w:rFonts w:ascii="Microsoft Sans Serif" w:hAnsi="Microsoft Sans Serif" w:cs="Microsoft Sans Serif"/>
@@ -2355,7 +2331,6 @@
         </w:rPr>
         <w:t>xor</w:t>
       </w:r>
-      <w:proofErr w:type="spellEnd"/>
       <w:r>
         <w:rPr>
           <w:rFonts w:ascii="Microsoft Sans Serif" w:hAnsi="Microsoft Sans Serif" w:cs="Microsoft Sans Serif"/>
@@ -2509,7 +2484,6 @@
         </w:rPr>
         <w:t>» синоним «</w:t>
       </w:r>
-      <w:proofErr w:type="spellStart"/>
       <w:r>
         <w:rPr>
           <w:rFonts w:ascii="Microsoft Sans Serif" w:hAnsi="Microsoft Sans Serif" w:cs="Microsoft Sans Serif"/>
@@ -2521,7 +2495,6 @@
         </w:rPr>
         <w:t>equ</w:t>
       </w:r>
-      <w:proofErr w:type="spellEnd"/>
       <w:r>
         <w:rPr>
           <w:rFonts w:ascii="Microsoft Sans Serif" w:hAnsi="Microsoft Sans Serif" w:cs="Microsoft Sans Serif"/>
@@ -3881,34 +3854,8 @@
           <w:sz w:val="22"/>
           <w:szCs w:val="22"/>
         </w:rPr>
-        <w:t>, либо 1 е</w:t>
-      </w:r>
-      <w:r>
-        <w:rPr>
-          <w:rFonts w:ascii="Microsoft Sans Serif" w:hAnsi="Microsoft Sans Serif" w:cs="Microsoft Sans Serif"/>
-          <w:sz w:val="22"/>
-          <w:szCs w:val="22"/>
-        </w:rPr>
-        <w:t>с</w:t>
-      </w:r>
-      <w:r>
-        <w:rPr>
-          <w:rFonts w:ascii="Microsoft Sans Serif" w:hAnsi="Microsoft Sans Serif" w:cs="Microsoft Sans Serif"/>
-          <w:sz w:val="22"/>
-          <w:szCs w:val="22"/>
-        </w:rPr>
-        <w:t>ли операнд – нулевой</w:t>
-      </w:r>
-      <w:proofErr w:type="gramStart"/>
-      <w:r>
-        <w:rPr>
-          <w:rFonts w:ascii="Microsoft Sans Serif" w:hAnsi="Microsoft Sans Serif" w:cs="Microsoft Sans Serif"/>
-          <w:sz w:val="22"/>
-          <w:szCs w:val="22"/>
-        </w:rPr>
-        <w:t>.</w:t>
-      </w:r>
-      <w:proofErr w:type="gramEnd"/>
+        <w:t>, либо 1 если операнд – нулевой.</w:t>
+      </w:r>
       <w:r>
         <w:rPr>
           <w:rFonts w:ascii="Microsoft Sans Serif" w:hAnsi="Microsoft Sans Serif" w:cs="Microsoft Sans Serif"/>
@@ -5488,16 +5435,6 @@
     </w:tbl>
     <w:p>
       <w:pPr>
-        <w:jc w:val="both"/>
-        <w:rPr>
-          <w:rFonts w:ascii="Microsoft Sans Serif" w:hAnsi="Microsoft Sans Serif" w:cs="Microsoft Sans Serif"/>
-          <w:sz w:val="22"/>
-          <w:szCs w:val="22"/>
-        </w:rPr>
-      </w:pPr>
-    </w:p>
-    <w:p>
-      <w:pPr>
         <w:keepNext/>
         <w:keepLines/>
         <w:spacing w:before="360" w:after="120"/>
@@ -5518,9 +5455,582 @@
           <w:sz w:val="28"/>
           <w:szCs w:val="28"/>
         </w:rPr>
-        <w:t>Поддержка</w:t>
-      </w:r>
-      <w:r>
+        <w:t>Переменные и функции, определённые пользователем.</w:t>
+      </w:r>
+    </w:p>
+    <w:p>
+      <w:pPr>
+        <w:ind w:firstLine="708"/>
+        <w:jc w:val="both"/>
+        <w:rPr>
+          <w:rFonts w:ascii="Microsoft Sans Serif" w:hAnsi="Microsoft Sans Serif" w:cs="Microsoft Sans Serif"/>
+          <w:sz w:val="22"/>
+          <w:szCs w:val="22"/>
+        </w:rPr>
+      </w:pPr>
+      <w:r>
+        <w:rPr>
+          <w:rFonts w:ascii="Microsoft Sans Serif" w:hAnsi="Microsoft Sans Serif" w:cs="Microsoft Sans Serif"/>
+          <w:sz w:val="22"/>
+          <w:szCs w:val="22"/>
+        </w:rPr>
+        <w:t xml:space="preserve">Всплывающий список, который можно вызвать через </w:t>
+      </w:r>
+      <w:r>
+        <w:rPr>
+          <w:rFonts w:ascii="Microsoft Sans Serif" w:hAnsi="Microsoft Sans Serif" w:cs="Microsoft Sans Serif"/>
+          <w:noProof/>
+          <w:sz w:val="22"/>
+          <w:szCs w:val="22"/>
+        </w:rPr>
+        <w:t>Ctrl+J</w:t>
+      </w:r>
+      <w:r>
+        <w:rPr>
+          <w:rFonts w:ascii="Microsoft Sans Serif" w:hAnsi="Microsoft Sans Serif" w:cs="Microsoft Sans Serif"/>
+          <w:sz w:val="22"/>
+          <w:szCs w:val="22"/>
+        </w:rPr>
+        <w:t>, содержит 3 вкла</w:t>
+      </w:r>
+      <w:r>
+        <w:rPr>
+          <w:rFonts w:ascii="Microsoft Sans Serif" w:hAnsi="Microsoft Sans Serif" w:cs="Microsoft Sans Serif"/>
+          <w:sz w:val="22"/>
+          <w:szCs w:val="22"/>
+        </w:rPr>
+        <w:t>д</w:t>
+      </w:r>
+      <w:r>
+        <w:rPr>
+          <w:rFonts w:ascii="Microsoft Sans Serif" w:hAnsi="Microsoft Sans Serif" w:cs="Microsoft Sans Serif"/>
+          <w:sz w:val="22"/>
+          <w:szCs w:val="22"/>
+        </w:rPr>
+        <w:t>ки. Содержимое первой, список встроенных констант и функций – описан выше, также есть ещё две вкладки для редактируемых переменных и функций.</w:t>
+      </w:r>
+    </w:p>
+    <w:p>
+      <w:pPr>
+        <w:ind w:firstLine="708"/>
+        <w:jc w:val="both"/>
+        <w:rPr>
+          <w:rFonts w:ascii="Microsoft Sans Serif" w:hAnsi="Microsoft Sans Serif" w:cs="Microsoft Sans Serif"/>
+          <w:sz w:val="22"/>
+          <w:szCs w:val="22"/>
+        </w:rPr>
+      </w:pPr>
+      <w:r>
+        <w:rPr>
+          <w:rFonts w:ascii="Microsoft Sans Serif" w:hAnsi="Microsoft Sans Serif" w:cs="Microsoft Sans Serif"/>
+          <w:b/>
+          <w:color w:val="000080"/>
+          <w:sz w:val="22"/>
+          <w:szCs w:val="22"/>
+        </w:rPr>
+        <w:t>Переменные</w:t>
+      </w:r>
+      <w:r>
+        <w:rPr>
+          <w:rFonts w:ascii="Microsoft Sans Serif" w:hAnsi="Microsoft Sans Serif" w:cs="Microsoft Sans Serif"/>
+          <w:sz w:val="22"/>
+          <w:szCs w:val="22"/>
+        </w:rPr>
+        <w:t>.</w:t>
+      </w:r>
+    </w:p>
+    <w:p>
+      <w:pPr>
+        <w:ind w:firstLine="708"/>
+        <w:jc w:val="both"/>
+        <w:rPr>
+          <w:rFonts w:ascii="Microsoft Sans Serif" w:hAnsi="Microsoft Sans Serif" w:cs="Microsoft Sans Serif"/>
+          <w:sz w:val="22"/>
+          <w:szCs w:val="22"/>
+        </w:rPr>
+      </w:pPr>
+      <w:r>
+        <w:rPr>
+          <w:rFonts w:ascii="Microsoft Sans Serif" w:hAnsi="Microsoft Sans Serif" w:cs="Microsoft Sans Serif"/>
+          <w:sz w:val="22"/>
+          <w:szCs w:val="22"/>
+        </w:rPr>
+        <w:t>Во второй вкладке можно определять переменные, которые в дальнейшем м</w:t>
+      </w:r>
+      <w:r>
+        <w:rPr>
+          <w:rFonts w:ascii="Microsoft Sans Serif" w:hAnsi="Microsoft Sans Serif" w:cs="Microsoft Sans Serif"/>
+          <w:sz w:val="22"/>
+          <w:szCs w:val="22"/>
+        </w:rPr>
+        <w:t>о</w:t>
+      </w:r>
+      <w:r>
+        <w:rPr>
+          <w:rFonts w:ascii="Microsoft Sans Serif" w:hAnsi="Microsoft Sans Serif" w:cs="Microsoft Sans Serif"/>
+          <w:sz w:val="22"/>
+          <w:szCs w:val="22"/>
+        </w:rPr>
+        <w:t>гут участвовать в вычислении выражений. Это реализовано через таблицу из двух столбцов, в левом столбце задаётся имя переменной, в правом – её значение.</w:t>
+      </w:r>
+      <w:r>
+        <w:rPr>
+          <w:rFonts w:ascii="Microsoft Sans Serif" w:hAnsi="Microsoft Sans Serif" w:cs="Microsoft Sans Serif"/>
+          <w:sz w:val="22"/>
+          <w:szCs w:val="22"/>
+        </w:rPr>
+        <w:t xml:space="preserve"> </w:t>
+      </w:r>
+      <w:r>
+        <w:rPr>
+          <w:rFonts w:ascii="Microsoft Sans Serif" w:hAnsi="Microsoft Sans Serif" w:cs="Microsoft Sans Serif"/>
+          <w:sz w:val="22"/>
+          <w:szCs w:val="22"/>
+        </w:rPr>
+        <w:t>Каждая переменная интерпретируется каким-либо числом.</w:t>
+      </w:r>
+    </w:p>
+    <w:p>
+      <w:pPr>
+        <w:ind w:firstLine="708"/>
+        <w:jc w:val="both"/>
+        <w:rPr>
+          <w:rFonts w:ascii="Microsoft Sans Serif" w:hAnsi="Microsoft Sans Serif" w:cs="Microsoft Sans Serif"/>
+          <w:sz w:val="22"/>
+          <w:szCs w:val="22"/>
+        </w:rPr>
+      </w:pPr>
+      <w:r>
+        <w:rPr>
+          <w:rFonts w:ascii="Microsoft Sans Serif" w:hAnsi="Microsoft Sans Serif" w:cs="Microsoft Sans Serif"/>
+          <w:sz w:val="22"/>
+          <w:szCs w:val="22"/>
+        </w:rPr>
+        <w:t>Имя переменной должно начинаться с латинской буквы, либо знака подчёрк</w:t>
+      </w:r>
+      <w:r>
+        <w:rPr>
+          <w:rFonts w:ascii="Microsoft Sans Serif" w:hAnsi="Microsoft Sans Serif" w:cs="Microsoft Sans Serif"/>
+          <w:sz w:val="22"/>
+          <w:szCs w:val="22"/>
+        </w:rPr>
+        <w:t>и</w:t>
+      </w:r>
+      <w:r>
+        <w:rPr>
+          <w:rFonts w:ascii="Microsoft Sans Serif" w:hAnsi="Microsoft Sans Serif" w:cs="Microsoft Sans Serif"/>
+          <w:sz w:val="22"/>
+          <w:szCs w:val="22"/>
+        </w:rPr>
+        <w:t xml:space="preserve">вания, остальные символы имени могут </w:t>
+      </w:r>
+      <w:r>
+        <w:rPr>
+          <w:rFonts w:ascii="Microsoft Sans Serif" w:hAnsi="Microsoft Sans Serif" w:cs="Microsoft Sans Serif"/>
+          <w:sz w:val="22"/>
+          <w:szCs w:val="22"/>
+        </w:rPr>
+        <w:t xml:space="preserve">быть </w:t>
+      </w:r>
+      <w:r>
+        <w:rPr>
+          <w:rFonts w:ascii="Microsoft Sans Serif" w:hAnsi="Microsoft Sans Serif" w:cs="Microsoft Sans Serif"/>
+          <w:sz w:val="22"/>
+          <w:szCs w:val="22"/>
+        </w:rPr>
+        <w:t>также цифрами. Никаких других симв</w:t>
+      </w:r>
+      <w:r>
+        <w:rPr>
+          <w:rFonts w:ascii="Microsoft Sans Serif" w:hAnsi="Microsoft Sans Serif" w:cs="Microsoft Sans Serif"/>
+          <w:sz w:val="22"/>
+          <w:szCs w:val="22"/>
+        </w:rPr>
+        <w:t>о</w:t>
+      </w:r>
+      <w:r>
+        <w:rPr>
+          <w:rFonts w:ascii="Microsoft Sans Serif" w:hAnsi="Microsoft Sans Serif" w:cs="Microsoft Sans Serif"/>
+          <w:sz w:val="22"/>
+          <w:szCs w:val="22"/>
+        </w:rPr>
+        <w:t>лов кроме латинских букв, цифр и знака подчёркивания в имени – не допускается.</w:t>
+      </w:r>
+      <w:r>
+        <w:rPr>
+          <w:rFonts w:ascii="Microsoft Sans Serif" w:hAnsi="Microsoft Sans Serif" w:cs="Microsoft Sans Serif"/>
+          <w:sz w:val="22"/>
+          <w:szCs w:val="22"/>
+        </w:rPr>
+        <w:t xml:space="preserve"> Длина имени может быть произвольной. Имена переменных при парсинге выражений просматриваются сверху вниз. Допускается совпадение имён переменных, в этом случае в выражении участвует значение самой верхней переменной из совпадающих имён. Это может быть полезно при программном рекурсивном помещении переме</w:t>
+      </w:r>
+      <w:r>
+        <w:rPr>
+          <w:rFonts w:ascii="Microsoft Sans Serif" w:hAnsi="Microsoft Sans Serif" w:cs="Microsoft Sans Serif"/>
+          <w:sz w:val="22"/>
+          <w:szCs w:val="22"/>
+        </w:rPr>
+        <w:t>н</w:t>
+      </w:r>
+      <w:r>
+        <w:rPr>
+          <w:rFonts w:ascii="Microsoft Sans Serif" w:hAnsi="Microsoft Sans Serif" w:cs="Microsoft Sans Serif"/>
+          <w:sz w:val="22"/>
+          <w:szCs w:val="22"/>
+        </w:rPr>
+        <w:t>ных в стек, и в других случаях</w:t>
+      </w:r>
+      <w:r>
+        <w:rPr>
+          <w:rFonts w:ascii="Microsoft Sans Serif" w:hAnsi="Microsoft Sans Serif" w:cs="Microsoft Sans Serif"/>
+          <w:sz w:val="22"/>
+          <w:szCs w:val="22"/>
+        </w:rPr>
+        <w:t>.</w:t>
+      </w:r>
+    </w:p>
+    <w:p>
+      <w:pPr>
+        <w:ind w:firstLine="708"/>
+        <w:jc w:val="both"/>
+        <w:rPr>
+          <w:rFonts w:ascii="Microsoft Sans Serif" w:hAnsi="Microsoft Sans Serif" w:cs="Microsoft Sans Serif"/>
+          <w:sz w:val="22"/>
+          <w:szCs w:val="22"/>
+        </w:rPr>
+      </w:pPr>
+      <w:r>
+        <w:rPr>
+          <w:rFonts w:ascii="Microsoft Sans Serif" w:hAnsi="Microsoft Sans Serif" w:cs="Microsoft Sans Serif"/>
+          <w:sz w:val="22"/>
+          <w:szCs w:val="22"/>
+        </w:rPr>
+        <w:t>Значение переменной определяется выражением в правом столбце. Выраж</w:t>
+      </w:r>
+      <w:r>
+        <w:rPr>
+          <w:rFonts w:ascii="Microsoft Sans Serif" w:hAnsi="Microsoft Sans Serif" w:cs="Microsoft Sans Serif"/>
+          <w:sz w:val="22"/>
+          <w:szCs w:val="22"/>
+        </w:rPr>
+        <w:t>е</w:t>
+      </w:r>
+      <w:r>
+        <w:rPr>
+          <w:rFonts w:ascii="Microsoft Sans Serif" w:hAnsi="Microsoft Sans Serif" w:cs="Microsoft Sans Serif"/>
+          <w:sz w:val="22"/>
+          <w:szCs w:val="22"/>
+        </w:rPr>
+        <w:t>ние может содержать вызовы любых встроенных функций и констант, а также другие определённые пользователем переменные и функции. Выражение вычисляется тол</w:t>
+      </w:r>
+      <w:r>
+        <w:rPr>
+          <w:rFonts w:ascii="Microsoft Sans Serif" w:hAnsi="Microsoft Sans Serif" w:cs="Microsoft Sans Serif"/>
+          <w:sz w:val="22"/>
+          <w:szCs w:val="22"/>
+        </w:rPr>
+        <w:t>ь</w:t>
+      </w:r>
+      <w:r>
+        <w:rPr>
+          <w:rFonts w:ascii="Microsoft Sans Serif" w:hAnsi="Microsoft Sans Serif" w:cs="Microsoft Sans Serif"/>
+          <w:sz w:val="22"/>
+          <w:szCs w:val="22"/>
+        </w:rPr>
+        <w:t xml:space="preserve">ко один раз по окончанию его редактирования, после чего в других выражениях в </w:t>
+      </w:r>
+      <w:r>
+        <w:rPr>
+          <w:rFonts w:ascii="Microsoft Sans Serif" w:hAnsi="Microsoft Sans Serif" w:cs="Microsoft Sans Serif"/>
+          <w:sz w:val="22"/>
+          <w:szCs w:val="22"/>
+        </w:rPr>
+        <w:t>к</w:t>
+      </w:r>
+      <w:r>
+        <w:rPr>
+          <w:rFonts w:ascii="Microsoft Sans Serif" w:hAnsi="Microsoft Sans Serif" w:cs="Microsoft Sans Serif"/>
+          <w:sz w:val="22"/>
+          <w:szCs w:val="22"/>
+        </w:rPr>
+        <w:t>а</w:t>
+      </w:r>
+      <w:r>
+        <w:rPr>
+          <w:rFonts w:ascii="Microsoft Sans Serif" w:hAnsi="Microsoft Sans Serif" w:cs="Microsoft Sans Serif"/>
+          <w:sz w:val="22"/>
+          <w:szCs w:val="22"/>
+        </w:rPr>
+        <w:t>честве</w:t>
+      </w:r>
+      <w:r>
+        <w:rPr>
+          <w:rFonts w:ascii="Microsoft Sans Serif" w:hAnsi="Microsoft Sans Serif" w:cs="Microsoft Sans Serif"/>
+          <w:sz w:val="22"/>
+          <w:szCs w:val="22"/>
+        </w:rPr>
+        <w:t xml:space="preserve"> значения переменной участвует </w:t>
+      </w:r>
+      <w:r>
+        <w:rPr>
+          <w:rFonts w:ascii="Microsoft Sans Serif" w:hAnsi="Microsoft Sans Serif" w:cs="Microsoft Sans Serif"/>
+          <w:sz w:val="22"/>
+          <w:szCs w:val="22"/>
+        </w:rPr>
+        <w:t xml:space="preserve">число – </w:t>
+      </w:r>
+      <w:r>
+        <w:rPr>
+          <w:rFonts w:ascii="Microsoft Sans Serif" w:hAnsi="Microsoft Sans Serif" w:cs="Microsoft Sans Serif"/>
+          <w:sz w:val="22"/>
+          <w:szCs w:val="22"/>
+        </w:rPr>
+        <w:t>результат</w:t>
+      </w:r>
+      <w:r>
+        <w:rPr>
+          <w:rFonts w:ascii="Microsoft Sans Serif" w:hAnsi="Microsoft Sans Serif" w:cs="Microsoft Sans Serif"/>
+          <w:sz w:val="22"/>
+          <w:szCs w:val="22"/>
+        </w:rPr>
+        <w:t xml:space="preserve"> вычисления</w:t>
+      </w:r>
+      <w:r>
+        <w:rPr>
+          <w:rFonts w:ascii="Microsoft Sans Serif" w:hAnsi="Microsoft Sans Serif" w:cs="Microsoft Sans Serif"/>
+          <w:sz w:val="22"/>
+          <w:szCs w:val="22"/>
+        </w:rPr>
+        <w:t>.</w:t>
+      </w:r>
+    </w:p>
+    <w:p>
+      <w:pPr>
+        <w:ind w:firstLine="708"/>
+        <w:jc w:val="both"/>
+        <w:rPr>
+          <w:rFonts w:ascii="Microsoft Sans Serif" w:hAnsi="Microsoft Sans Serif" w:cs="Microsoft Sans Serif"/>
+          <w:sz w:val="22"/>
+          <w:szCs w:val="22"/>
+        </w:rPr>
+      </w:pPr>
+      <w:r>
+        <w:rPr>
+          <w:rFonts w:ascii="Microsoft Sans Serif" w:hAnsi="Microsoft Sans Serif" w:cs="Microsoft Sans Serif"/>
+          <w:b/>
+          <w:color w:val="000080"/>
+          <w:sz w:val="22"/>
+          <w:szCs w:val="22"/>
+        </w:rPr>
+        <w:t>Функции</w:t>
+      </w:r>
+      <w:r>
+        <w:rPr>
+          <w:rFonts w:ascii="Microsoft Sans Serif" w:hAnsi="Microsoft Sans Serif" w:cs="Microsoft Sans Serif"/>
+          <w:sz w:val="22"/>
+          <w:szCs w:val="22"/>
+        </w:rPr>
+        <w:t>.</w:t>
+      </w:r>
+    </w:p>
+    <w:p>
+      <w:pPr>
+        <w:ind w:firstLine="708"/>
+        <w:jc w:val="both"/>
+        <w:rPr>
+          <w:rFonts w:ascii="Microsoft Sans Serif" w:hAnsi="Microsoft Sans Serif" w:cs="Microsoft Sans Serif"/>
+          <w:sz w:val="22"/>
+          <w:szCs w:val="22"/>
+        </w:rPr>
+      </w:pPr>
+      <w:r>
+        <w:rPr>
+          <w:rFonts w:ascii="Microsoft Sans Serif" w:hAnsi="Microsoft Sans Serif" w:cs="Microsoft Sans Serif"/>
+          <w:sz w:val="22"/>
+          <w:szCs w:val="22"/>
+        </w:rPr>
+        <w:t xml:space="preserve">В третьей вкладке определяются пользовательские функции, контекст которых будет интерпретироваться при каждом нахождении в выражении, для переданных значений переменных. Функции </w:t>
+      </w:r>
+      <w:r>
+        <w:rPr>
+          <w:rFonts w:ascii="Microsoft Sans Serif" w:hAnsi="Microsoft Sans Serif" w:cs="Microsoft Sans Serif"/>
+          <w:sz w:val="22"/>
+          <w:szCs w:val="22"/>
+        </w:rPr>
+        <w:t xml:space="preserve">задаются </w:t>
+      </w:r>
+      <w:r>
+        <w:rPr>
+          <w:rFonts w:ascii="Microsoft Sans Serif" w:hAnsi="Microsoft Sans Serif" w:cs="Microsoft Sans Serif"/>
+          <w:sz w:val="22"/>
+          <w:szCs w:val="22"/>
+        </w:rPr>
+        <w:t>таблицей из трёх столбцов – имени фун</w:t>
+      </w:r>
+      <w:r>
+        <w:rPr>
+          <w:rFonts w:ascii="Microsoft Sans Serif" w:hAnsi="Microsoft Sans Serif" w:cs="Microsoft Sans Serif"/>
+          <w:sz w:val="22"/>
+          <w:szCs w:val="22"/>
+        </w:rPr>
+        <w:t>к</w:t>
+      </w:r>
+      <w:r>
+        <w:rPr>
+          <w:rFonts w:ascii="Microsoft Sans Serif" w:hAnsi="Microsoft Sans Serif" w:cs="Microsoft Sans Serif"/>
+          <w:sz w:val="22"/>
+          <w:szCs w:val="22"/>
+        </w:rPr>
+        <w:t xml:space="preserve">ции, перечисления аргументов функции, и </w:t>
+      </w:r>
+      <w:r>
+        <w:rPr>
+          <w:rFonts w:ascii="Microsoft Sans Serif" w:hAnsi="Microsoft Sans Serif" w:cs="Microsoft Sans Serif"/>
+          <w:sz w:val="22"/>
+          <w:szCs w:val="22"/>
+        </w:rPr>
+        <w:t xml:space="preserve">тела </w:t>
+      </w:r>
+      <w:r>
+        <w:rPr>
+          <w:rFonts w:ascii="Microsoft Sans Serif" w:hAnsi="Microsoft Sans Serif" w:cs="Microsoft Sans Serif"/>
+          <w:sz w:val="22"/>
+          <w:szCs w:val="22"/>
+        </w:rPr>
+        <w:t>функции.</w:t>
+      </w:r>
+    </w:p>
+    <w:p>
+      <w:pPr>
+        <w:ind w:firstLine="708"/>
+        <w:jc w:val="both"/>
+        <w:rPr>
+          <w:rFonts w:ascii="Microsoft Sans Serif" w:hAnsi="Microsoft Sans Serif" w:cs="Microsoft Sans Serif"/>
+          <w:sz w:val="22"/>
+          <w:szCs w:val="22"/>
+        </w:rPr>
+      </w:pPr>
+      <w:r>
+        <w:rPr>
+          <w:rFonts w:ascii="Microsoft Sans Serif" w:hAnsi="Microsoft Sans Serif" w:cs="Microsoft Sans Serif"/>
+          <w:sz w:val="22"/>
+          <w:szCs w:val="22"/>
+        </w:rPr>
+        <w:t>Синтаксис имени функции полностью идентичен синтаксису имён переменных. Для функций также допускается совпадение имён, и при совпадении в выражении также будет участвовать контекст самой верхней функции.</w:t>
+      </w:r>
+    </w:p>
+    <w:p>
+      <w:pPr>
+        <w:ind w:firstLine="708"/>
+        <w:jc w:val="both"/>
+        <w:rPr>
+          <w:rFonts w:ascii="Microsoft Sans Serif" w:hAnsi="Microsoft Sans Serif" w:cs="Microsoft Sans Serif"/>
+          <w:sz w:val="22"/>
+          <w:szCs w:val="22"/>
+        </w:rPr>
+      </w:pPr>
+      <w:r>
+        <w:rPr>
+          <w:rFonts w:ascii="Microsoft Sans Serif" w:hAnsi="Microsoft Sans Serif" w:cs="Microsoft Sans Serif"/>
+          <w:sz w:val="22"/>
+          <w:szCs w:val="22"/>
+        </w:rPr>
+        <w:t>После имени функции в следующей колонке должен следовать список арг</w:t>
+      </w:r>
+      <w:r>
+        <w:rPr>
+          <w:rFonts w:ascii="Microsoft Sans Serif" w:hAnsi="Microsoft Sans Serif" w:cs="Microsoft Sans Serif"/>
+          <w:sz w:val="22"/>
+          <w:szCs w:val="22"/>
+        </w:rPr>
+        <w:t>у</w:t>
+      </w:r>
+      <w:r>
+        <w:rPr>
+          <w:rFonts w:ascii="Microsoft Sans Serif" w:hAnsi="Microsoft Sans Serif" w:cs="Microsoft Sans Serif"/>
+          <w:sz w:val="22"/>
+          <w:szCs w:val="22"/>
+        </w:rPr>
+        <w:t>ментов функции.</w:t>
+      </w:r>
+      <w:r>
+        <w:rPr>
+          <w:rFonts w:ascii="Microsoft Sans Serif" w:hAnsi="Microsoft Sans Serif" w:cs="Microsoft Sans Serif"/>
+          <w:sz w:val="22"/>
+          <w:szCs w:val="22"/>
+        </w:rPr>
+        <w:t xml:space="preserve"> Все аргументы функции должны быть перечислены через запятую. Синтаксис имён аргументов функции идентичен синтаксису переменных. Количество аргументов функции может быть произвольным. При вычислении значения функции в выражении, сначала вычисляются значения аргументов, затем в стек переменных п</w:t>
+      </w:r>
+      <w:r>
+        <w:rPr>
+          <w:rFonts w:ascii="Microsoft Sans Serif" w:hAnsi="Microsoft Sans Serif" w:cs="Microsoft Sans Serif"/>
+          <w:sz w:val="22"/>
+          <w:szCs w:val="22"/>
+        </w:rPr>
+        <w:t>о</w:t>
+      </w:r>
+      <w:r>
+        <w:rPr>
+          <w:rFonts w:ascii="Microsoft Sans Serif" w:hAnsi="Microsoft Sans Serif" w:cs="Microsoft Sans Serif"/>
+          <w:sz w:val="22"/>
+          <w:szCs w:val="22"/>
+        </w:rPr>
+        <w:t>мещаются аргументы функции и соответствующие им значения, в порядке следования в определении. Если имя аргумента функции совпадает с именем определённой раньше переменной, то поскольку аргумент находится вверху стека, то в выражении будет участвовать именно он, а не значение одноимённой переменной.</w:t>
+      </w:r>
+    </w:p>
+    <w:p>
+      <w:pPr>
+        <w:ind w:firstLine="708"/>
+        <w:jc w:val="both"/>
+        <w:rPr>
+          <w:rFonts w:ascii="Microsoft Sans Serif" w:hAnsi="Microsoft Sans Serif" w:cs="Microsoft Sans Serif"/>
+          <w:sz w:val="22"/>
+          <w:szCs w:val="22"/>
+        </w:rPr>
+      </w:pPr>
+      <w:r>
+        <w:rPr>
+          <w:rFonts w:ascii="Microsoft Sans Serif" w:hAnsi="Microsoft Sans Serif" w:cs="Microsoft Sans Serif"/>
+          <w:sz w:val="22"/>
+          <w:szCs w:val="22"/>
+        </w:rPr>
+        <w:lastRenderedPageBreak/>
+        <w:t>Функции могут не содержать ни одного аргумента, в этом случае содержимое средней ячейки должно оставаться пустым. Если у функции нет аргументов, то их не следует указывать при вызовах функции, или писать пустые скобки</w:t>
+      </w:r>
+      <w:r>
+        <w:rPr>
+          <w:rFonts w:ascii="Microsoft Sans Serif" w:hAnsi="Microsoft Sans Serif" w:cs="Microsoft Sans Serif"/>
+          <w:sz w:val="22"/>
+          <w:szCs w:val="22"/>
+        </w:rPr>
+        <w:t> – в этом случае вызов функции синтаксически идентичен указанию переменной. Отличие состоит в том, что при парсинге каждый раз будет вычисляться тело функции, которое, как и для остальных функций, может содержать любые переменные и вызовы функций.</w:t>
+      </w:r>
+    </w:p>
+    <w:p>
+      <w:pPr>
+        <w:ind w:firstLine="708"/>
+        <w:jc w:val="both"/>
+        <w:rPr>
+          <w:rFonts w:ascii="Microsoft Sans Serif" w:hAnsi="Microsoft Sans Serif" w:cs="Microsoft Sans Serif"/>
+          <w:sz w:val="22"/>
+          <w:szCs w:val="22"/>
+        </w:rPr>
+      </w:pPr>
+      <w:r>
+        <w:rPr>
+          <w:rFonts w:ascii="Microsoft Sans Serif" w:hAnsi="Microsoft Sans Serif" w:cs="Microsoft Sans Serif"/>
+          <w:sz w:val="22"/>
+          <w:szCs w:val="22"/>
+        </w:rPr>
+        <w:t>В третьей колонке содержится определение функции. Функция определяется выражением, содержащим перечисленные прежде аргументы.</w:t>
+      </w:r>
+    </w:p>
+    <w:p>
+      <w:pPr>
+        <w:keepNext/>
+        <w:keepLines/>
+        <w:spacing w:before="360" w:after="120"/>
+        <w:jc w:val="both"/>
         <w:rPr>
           <w:rFonts w:ascii="Microsoft Sans Serif" w:hAnsi="Microsoft Sans Serif" w:cs="Microsoft Sans Serif"/>
           <w:b/>
@@ -5528,6 +6038,25 @@
           <w:sz w:val="28"/>
           <w:szCs w:val="28"/>
         </w:rPr>
+      </w:pPr>
+      <w:r>
+        <w:rPr>
+          <w:rFonts w:ascii="Microsoft Sans Serif" w:hAnsi="Microsoft Sans Serif" w:cs="Microsoft Sans Serif"/>
+          <w:b/>
+          <w:color w:val="000080"/>
+          <w:sz w:val="28"/>
+          <w:szCs w:val="28"/>
+        </w:rPr>
+        <w:t>Поддержка</w:t>
+      </w:r>
+      <w:r>
+        <w:rPr>
+          <w:rFonts w:ascii="Microsoft Sans Serif" w:hAnsi="Microsoft Sans Serif" w:cs="Microsoft Sans Serif"/>
+          <w:b/>
+          <w:color w:val="000080"/>
+          <w:sz w:val="28"/>
+          <w:szCs w:val="28"/>
+        </w:rPr>
         <w:t>.</w:t>
       </w:r>
     </w:p>
@@ -5575,7 +6104,7 @@
         </w:rPr>
         <w:t xml:space="preserve">, либо написать письмо на </w:t>
       </w:r>
-      <w:hyperlink r:id="rId6" w:history="1">
+      <w:hyperlink r:id="rId8" w:history="1">
         <w:r>
           <w:rPr>
             <w:rStyle w:val="a3"/>
@@ -5629,13 +6158,170 @@
       </w:r>
     </w:p>
     <w:sectPr>
-      <w:pgSz w:w="11906" w:h="16838"/>
+      <w:headerReference w:type="default" r:id="rId9"/>
+      <w:footerReference w:type="default" r:id="rId10"/>
+      <w:pgSz w:w="11906" w:h="16838" w:code="9"/>
       <w:pgMar w:top="1134" w:right="1440" w:bottom="1134" w:left="1440" w:header="709" w:footer="709" w:gutter="0"/>
       <w:cols w:space="708"/>
       <w:docGrid w:linePitch="360"/>
     </w:sectPr>
   </w:body>
 </w:document>
+</file>
+
+<file path=word/endnotes.xml><?xml version="1.0" encoding="utf-8"?>
+<w:endnotes xmlns:ve="http://schemas.openxmlformats.org/markup-compatibility/2006" xmlns:o="urn:schemas-microsoft-com:office:office" xmlns:r="http://schemas.openxmlformats.org/officeDocument/2006/relationships" xmlns:m="http://schemas.openxmlformats.org/officeDocument/2006/math" xmlns:v="urn:schemas-microsoft-com:vml" xmlns:wp="http://schemas.openxmlformats.org/drawingml/2006/wordprocessingDrawing" xmlns:w10="urn:schemas-microsoft-com:office:word" xmlns:w="http://schemas.openxmlformats.org/wordprocessingml/2006/main" xmlns:wne="http://schemas.microsoft.com/office/word/2006/wordml">
+  <w:endnote w:type="separator" w:id="-1">
+    <w:p>
+      <w:r>
+        <w:separator/>
+      </w:r>
+    </w:p>
+  </w:endnote>
+  <w:endnote w:type="continuationSeparator" w:id="0">
+    <w:p>
+      <w:r>
+        <w:continuationSeparator/>
+      </w:r>
+    </w:p>
+  </w:endnote>
+</w:endnotes>
+</file>
+
+<file path=word/footer1.xml><?xml version="1.0" encoding="utf-8"?>
+<w:ftr xmlns:ve="http://schemas.openxmlformats.org/markup-compatibility/2006" xmlns:o="urn:schemas-microsoft-com:office:office" xmlns:r="http://schemas.openxmlformats.org/officeDocument/2006/relationships" xmlns:m="http://schemas.openxmlformats.org/officeDocument/2006/math" xmlns:v="urn:schemas-microsoft-com:vml" xmlns:wp="http://schemas.openxmlformats.org/drawingml/2006/wordprocessingDrawing" xmlns:w10="urn:schemas-microsoft-com:office:word" xmlns:w="http://schemas.openxmlformats.org/wordprocessingml/2006/main" xmlns:wne="http://schemas.microsoft.com/office/word/2006/wordml">
+  <w:sdt>
+    <w:sdtPr>
+      <w:id w:val="618416657"/>
+      <w:docPartObj>
+        <w:docPartGallery w:val="Page Numbers (Bottom of Page)"/>
+        <w:docPartUnique/>
+      </w:docPartObj>
+    </w:sdtPr>
+    <w:sdtContent>
+      <w:p>
+        <w:pPr>
+          <w:pStyle w:val="a8"/>
+          <w:jc w:val="center"/>
+        </w:pPr>
+        <w:fldSimple w:instr=" PAGE   \* MERGEFORMAT ">
+          <w:r>
+            <w:rPr>
+              <w:noProof/>
+            </w:rPr>
+            <w:t>1</w:t>
+          </w:r>
+        </w:fldSimple>
+      </w:p>
+    </w:sdtContent>
+  </w:sdt>
+</w:ftr>
+</file>
+
+<file path=word/footnotes.xml><?xml version="1.0" encoding="utf-8"?>
+<w:footnotes xmlns:ve="http://schemas.openxmlformats.org/markup-compatibility/2006" xmlns:o="urn:schemas-microsoft-com:office:office" xmlns:r="http://schemas.openxmlformats.org/officeDocument/2006/relationships" xmlns:m="http://schemas.openxmlformats.org/officeDocument/2006/math" xmlns:v="urn:schemas-microsoft-com:vml" xmlns:wp="http://schemas.openxmlformats.org/drawingml/2006/wordprocessingDrawing" xmlns:w10="urn:schemas-microsoft-com:office:word" xmlns:w="http://schemas.openxmlformats.org/wordprocessingml/2006/main" xmlns:wne="http://schemas.microsoft.com/office/word/2006/wordml">
+  <w:footnote w:type="separator" w:id="-1">
+    <w:p>
+      <w:r>
+        <w:separator/>
+      </w:r>
+    </w:p>
+  </w:footnote>
+  <w:footnote w:type="continuationSeparator" w:id="0">
+    <w:p>
+      <w:r>
+        <w:continuationSeparator/>
+      </w:r>
+    </w:p>
+  </w:footnote>
+</w:footnotes>
+</file>
+
+<file path=word/header1.xml><?xml version="1.0" encoding="utf-8"?>
+<w:hdr xmlns:ve="http://schemas.openxmlformats.org/markup-compatibility/2006" xmlns:o="urn:schemas-microsoft-com:office:office" xmlns:r="http://schemas.openxmlformats.org/officeDocument/2006/relationships" xmlns:m="http://schemas.openxmlformats.org/officeDocument/2006/math" xmlns:v="urn:schemas-microsoft-com:vml" xmlns:wp="http://schemas.openxmlformats.org/drawingml/2006/wordprocessingDrawing" xmlns:w10="urn:schemas-microsoft-com:office:word" xmlns:w="http://schemas.openxmlformats.org/wordprocessingml/2006/main" xmlns:wne="http://schemas.microsoft.com/office/word/2006/wordml">
+  <w:p>
+    <w:pPr>
+      <w:pStyle w:val="a6"/>
+      <w:pBdr>
+        <w:bottom w:val="single" w:sz="4" w:space="1" w:color="auto"/>
+      </w:pBdr>
+      <w:rPr>
+        <w:rFonts w:ascii="Microsoft Sans Serif" w:hAnsi="Microsoft Sans Serif" w:cs="Microsoft Sans Serif"/>
+        <w:b/>
+        <w:spacing w:val="40"/>
+        <w:sz w:val="22"/>
+        <w:szCs w:val="22"/>
+        <w:lang w:val="en-US"/>
+      </w:rPr>
+    </w:pPr>
+    <w:r>
+      <w:rPr>
+        <w:rFonts w:ascii="Microsoft Sans Serif" w:hAnsi="Microsoft Sans Serif" w:cs="Microsoft Sans Serif"/>
+        <w:b/>
+        <w:noProof/>
+        <w:spacing w:val="40"/>
+        <w:sz w:val="22"/>
+        <w:szCs w:val="22"/>
+      </w:rPr>
+      <w:drawing>
+        <wp:inline distT="0" distB="0" distL="0" distR="0">
+          <wp:extent cx="152462" cy="152462"/>
+          <wp:effectExtent l="19050" t="0" r="0" b="0"/>
+          <wp:docPr id="1" name="Рисунок 1"/>
+          <wp:cNvGraphicFramePr>
+            <a:graphicFrameLocks xmlns:a="http://schemas.openxmlformats.org/drawingml/2006/main" noChangeAspect="1"/>
+          </wp:cNvGraphicFramePr>
+          <a:graphic xmlns:a="http://schemas.openxmlformats.org/drawingml/2006/main">
+            <a:graphicData uri="http://schemas.openxmlformats.org/drawingml/2006/picture">
+              <pic:pic xmlns:pic="http://schemas.openxmlformats.org/drawingml/2006/picture">
+                <pic:nvPicPr>
+                  <pic:cNvPr id="0" name="Picture 1"/>
+                  <pic:cNvPicPr>
+                    <a:picLocks noChangeAspect="1" noChangeArrowheads="1"/>
+                  </pic:cNvPicPr>
+                </pic:nvPicPr>
+                <pic:blipFill>
+                  <a:blip r:embed="rId1"/>
+                  <a:srcRect/>
+                  <a:stretch>
+                    <a:fillRect/>
+                  </a:stretch>
+                </pic:blipFill>
+                <pic:spPr bwMode="auto">
+                  <a:xfrm>
+                    <a:off x="0" y="0"/>
+                    <a:ext cx="152462" cy="152462"/>
+                  </a:xfrm>
+                  <a:prstGeom prst="rect">
+                    <a:avLst/>
+                  </a:prstGeom>
+                  <a:noFill/>
+                  <a:ln w="9525">
+                    <a:noFill/>
+                    <a:miter lim="800000"/>
+                    <a:headEnd/>
+                    <a:tailEnd/>
+                  </a:ln>
+                </pic:spPr>
+              </pic:pic>
+            </a:graphicData>
+          </a:graphic>
+        </wp:inline>
+      </w:drawing>
+    </w:r>
+    <w:r>
+      <w:rPr>
+        <w:rFonts w:ascii="Microsoft Sans Serif" w:hAnsi="Microsoft Sans Serif" w:cs="Microsoft Sans Serif"/>
+        <w:b/>
+        <w:spacing w:val="40"/>
+        <w:sz w:val="22"/>
+        <w:szCs w:val="22"/>
+        <w:lang w:val="en-US"/>
+      </w:rPr>
+      <w:t xml:space="preserve"> NetCalculator © BEOWOLF</w:t>
+    </w:r>
+  </w:p>
+</w:hdr>
 </file>
 
 <file path=word/numbering.xml><?xml version="1.0" encoding="utf-8"?>
@@ -6097,6 +6783,7 @@
     <w:lsdException w:name="heading 7" w:semiHidden="1" w:unhideWhenUsed="1" w:qFormat="1"/>
     <w:lsdException w:name="heading 8" w:semiHidden="1" w:unhideWhenUsed="1" w:qFormat="1"/>
     <w:lsdException w:name="heading 9" w:semiHidden="1" w:unhideWhenUsed="1" w:qFormat="1"/>
+    <w:lsdException w:name="footer" w:uiPriority="99"/>
     <w:lsdException w:name="caption" w:semiHidden="1" w:unhideWhenUsed="1" w:qFormat="1"/>
     <w:lsdException w:name="Title" w:qFormat="1"/>
     <w:lsdException w:name="Subtitle" w:qFormat="1"/>
@@ -6296,6 +6983,74 @@
         <w:right w:w="108" w:type="dxa"/>
       </w:tblCellMar>
     </w:tblPr>
+  </w:style>
+  <w:style w:type="paragraph" w:styleId="a6">
+    <w:name w:val="header"/>
+    <w:basedOn w:val="a"/>
+    <w:link w:val="a7"/>
+    <w:rsid w:val="00797105"/>
+    <w:pPr>
+      <w:tabs>
+        <w:tab w:val="center" w:pos="4677"/>
+        <w:tab w:val="right" w:pos="9355"/>
+      </w:tabs>
+    </w:pPr>
+  </w:style>
+  <w:style w:type="character" w:customStyle="1" w:styleId="a7">
+    <w:name w:val="Верхний колонтитул Знак"/>
+    <w:basedOn w:val="a0"/>
+    <w:link w:val="a6"/>
+    <w:rsid w:val="00797105"/>
+    <w:rPr>
+      <w:sz w:val="24"/>
+      <w:szCs w:val="24"/>
+    </w:rPr>
+  </w:style>
+  <w:style w:type="paragraph" w:styleId="a8">
+    <w:name w:val="footer"/>
+    <w:basedOn w:val="a"/>
+    <w:link w:val="a9"/>
+    <w:uiPriority w:val="99"/>
+    <w:rsid w:val="00797105"/>
+    <w:pPr>
+      <w:tabs>
+        <w:tab w:val="center" w:pos="4677"/>
+        <w:tab w:val="right" w:pos="9355"/>
+      </w:tabs>
+    </w:pPr>
+  </w:style>
+  <w:style w:type="character" w:customStyle="1" w:styleId="a9">
+    <w:name w:val="Нижний колонтитул Знак"/>
+    <w:basedOn w:val="a0"/>
+    <w:link w:val="a8"/>
+    <w:uiPriority w:val="99"/>
+    <w:rsid w:val="00797105"/>
+    <w:rPr>
+      <w:sz w:val="24"/>
+      <w:szCs w:val="24"/>
+    </w:rPr>
+  </w:style>
+  <w:style w:type="paragraph" w:styleId="aa">
+    <w:name w:val="Balloon Text"/>
+    <w:basedOn w:val="a"/>
+    <w:link w:val="ab"/>
+    <w:rsid w:val="00C52C56"/>
+    <w:rPr>
+      <w:rFonts w:ascii="Tahoma" w:hAnsi="Tahoma" w:cs="Tahoma"/>
+      <w:sz w:val="16"/>
+      <w:szCs w:val="16"/>
+    </w:rPr>
+  </w:style>
+  <w:style w:type="character" w:customStyle="1" w:styleId="ab">
+    <w:name w:val="Текст выноски Знак"/>
+    <w:basedOn w:val="a0"/>
+    <w:link w:val="aa"/>
+    <w:rsid w:val="00C52C56"/>
+    <w:rPr>
+      <w:rFonts w:ascii="Tahoma" w:hAnsi="Tahoma" w:cs="Tahoma"/>
+      <w:sz w:val="16"/>
+      <w:szCs w:val="16"/>
+    </w:rPr>
   </w:style>
 </w:styles>
 </file>
@@ -6588,7 +7343,7 @@
 </file>
 
 <file path=customXml/itemProps1.xml><?xml version="1.0" encoding="utf-8"?>
-<ds:datastoreItem xmlns:ds="http://schemas.openxmlformats.org/officeDocument/2006/customXml" ds:itemID="{3032FDF3-FD51-47A7-A141-A0DC84266A5F}">
+<ds:datastoreItem xmlns:ds="http://schemas.openxmlformats.org/officeDocument/2006/customXml" ds:itemID="{EDA58182-4829-4859-96D9-63BBB20F63F7}">
   <ds:schemaRefs>
     <ds:schemaRef ds:uri="http://schemas.openxmlformats.org/officeDocument/2006/bibliography"/>
   </ds:schemaRefs>

</xml_diff>